<commit_message>
Updated Testing Website docx
</commit_message>
<xml_diff>
--- a/Testing Website.docx
+++ b/Testing Website.docx
@@ -313,13 +313,8 @@
           </w:tcPr>
           <w:p>
             <w:r>
-              <w:t>Email=</w:t>
-            </w:r>
-            <w:proofErr w:type="spellStart"/>
-            <w:r>
-              <w:t>test@test</w:t>
-            </w:r>
-            <w:proofErr w:type="spellEnd"/>
+              <w:t>Email=test@test</w:t>
+            </w:r>
           </w:p>
         </w:tc>
         <w:tc>
@@ -556,13 +551,8 @@
           </w:tcPr>
           <w:p>
             <w:r>
-              <w:t xml:space="preserve">Uppercase </w:t>
-            </w:r>
-            <w:proofErr w:type="spellStart"/>
-            <w:r>
-              <w:t>Emal</w:t>
-            </w:r>
-            <w:proofErr w:type="spellEnd"/>
+              <w:t>Uppercase Emal</w:t>
+            </w:r>
           </w:p>
         </w:tc>
         <w:tc>
@@ -891,13 +881,8 @@
           </w:p>
           <w:p>
             <w:r>
-              <w:t xml:space="preserve">Rejected Password = </w:t>
-            </w:r>
-            <w:proofErr w:type="spellStart"/>
-            <w:r>
-              <w:t>qwertyuiop</w:t>
-            </w:r>
-            <w:proofErr w:type="spellEnd"/>
+              <w:t>Rejected Password = qwertyuiop</w:t>
+            </w:r>
           </w:p>
         </w:tc>
         <w:tc>
@@ -1677,13 +1662,8 @@
           </w:tcPr>
           <w:p>
             <w:r>
-              <w:t xml:space="preserve">Help </w:t>
-            </w:r>
-            <w:proofErr w:type="spellStart"/>
-            <w:r>
-              <w:t>Center</w:t>
-            </w:r>
-            <w:proofErr w:type="spellEnd"/>
+              <w:t>Help Center</w:t>
+            </w:r>
           </w:p>
         </w:tc>
         <w:tc>
@@ -1707,13 +1687,8 @@
           </w:p>
           <w:p>
             <w:r>
-              <w:t>Help-</w:t>
-            </w:r>
-            <w:proofErr w:type="spellStart"/>
-            <w:r>
-              <w:t>Center</w:t>
-            </w:r>
-            <w:proofErr w:type="spellEnd"/>
+              <w:t>Help-Center</w:t>
+            </w:r>
           </w:p>
         </w:tc>
         <w:tc>
@@ -1722,13 +1697,8 @@
           </w:tcPr>
           <w:p>
             <w:r>
-              <w:t>Loads Help-</w:t>
-            </w:r>
-            <w:proofErr w:type="spellStart"/>
-            <w:r>
-              <w:t>Center</w:t>
-            </w:r>
-            <w:proofErr w:type="spellEnd"/>
+              <w:t>Loads Help-Center</w:t>
+            </w:r>
           </w:p>
         </w:tc>
         <w:tc>
@@ -1887,6 +1857,1340 @@
     <w:p>
       <w:r>
         <w:t>Hover: Not all content could fit in the navigation. Subcategories can be seen when the user hovers over some of the links in the navigation.</w:t>
+      </w:r>
+    </w:p>
+    <w:p>
+      <w:r>
+        <w:br w:type="page"/>
+      </w:r>
+    </w:p>
+    <w:p/>
+    <w:p>
+      <w:pPr>
+        <w:pStyle w:val="Heading3"/>
+      </w:pPr>
+      <w:r>
+        <w:t>Contact Page – Logged out</w:t>
+      </w:r>
+    </w:p>
+    <w:tbl>
+      <w:tblPr>
+        <w:tblStyle w:val="TableGrid"/>
+        <w:tblW w:w="8359" w:type="dxa"/>
+        <w:tblLook w:val="04A0" w:firstRow="1" w:lastRow="0" w:firstColumn="1" w:lastColumn="0" w:noHBand="0" w:noVBand="1"/>
+      </w:tblPr>
+      <w:tblGrid>
+        <w:gridCol w:w="421"/>
+        <w:gridCol w:w="1273"/>
+        <w:gridCol w:w="3118"/>
+        <w:gridCol w:w="1500"/>
+        <w:gridCol w:w="1047"/>
+        <w:gridCol w:w="1000"/>
+      </w:tblGrid>
+      <w:tr>
+        <w:tc>
+          <w:tcPr>
+            <w:tcW w:w="421" w:type="dxa"/>
+          </w:tcPr>
+          <w:p/>
+        </w:tc>
+        <w:tc>
+          <w:tcPr>
+            <w:tcW w:w="1275" w:type="dxa"/>
+          </w:tcPr>
+          <w:p>
+            <w:r>
+              <w:t>Test Type</w:t>
+            </w:r>
+          </w:p>
+        </w:tc>
+        <w:tc>
+          <w:tcPr>
+            <w:tcW w:w="3119" w:type="dxa"/>
+          </w:tcPr>
+          <w:p>
+            <w:r>
+              <w:t>Test Data</w:t>
+            </w:r>
+          </w:p>
+        </w:tc>
+        <w:tc>
+          <w:tcPr>
+            <w:tcW w:w="1503" w:type="dxa"/>
+          </w:tcPr>
+          <w:p>
+            <w:r>
+              <w:t>Expect output</w:t>
+            </w:r>
+          </w:p>
+        </w:tc>
+        <w:tc>
+          <w:tcPr>
+            <w:tcW w:w="1048" w:type="dxa"/>
+          </w:tcPr>
+          <w:p>
+            <w:r>
+              <w:t>Ac</w:t>
+            </w:r>
+            <w:r>
+              <w:t>tual output</w:t>
+            </w:r>
+          </w:p>
+        </w:tc>
+        <w:tc>
+          <w:tcPr>
+            <w:tcW w:w="993" w:type="dxa"/>
+          </w:tcPr>
+          <w:p>
+            <w:r>
+              <w:t>Pass/Fail</w:t>
+            </w:r>
+          </w:p>
+        </w:tc>
+      </w:tr>
+      <w:tr>
+        <w:tc>
+          <w:tcPr>
+            <w:tcW w:w="421" w:type="dxa"/>
+          </w:tcPr>
+          <w:p>
+            <w:r>
+              <w:t>1</w:t>
+            </w:r>
+          </w:p>
+        </w:tc>
+        <w:tc>
+          <w:tcPr>
+            <w:tcW w:w="1275" w:type="dxa"/>
+          </w:tcPr>
+          <w:p>
+            <w:r>
+              <w:t>Valid</w:t>
+            </w:r>
+          </w:p>
+        </w:tc>
+        <w:tc>
+          <w:tcPr>
+            <w:tcW w:w="3119" w:type="dxa"/>
+          </w:tcPr>
+          <w:p>
+            <w:r>
+              <w:t>All fields</w:t>
+            </w:r>
+            <w:r>
+              <w:t xml:space="preserve"> have data</w:t>
+            </w:r>
+          </w:p>
+        </w:tc>
+        <w:tc>
+          <w:tcPr>
+            <w:tcW w:w="1503" w:type="dxa"/>
+          </w:tcPr>
+          <w:p>
+            <w:r>
+              <w:t>Valid</w:t>
+            </w:r>
+          </w:p>
+        </w:tc>
+        <w:tc>
+          <w:tcPr>
+            <w:tcW w:w="1048" w:type="dxa"/>
+          </w:tcPr>
+          <w:p>
+            <w:r>
+              <w:t>Valid</w:t>
+            </w:r>
+          </w:p>
+        </w:tc>
+        <w:tc>
+          <w:tcPr>
+            <w:tcW w:w="993" w:type="dxa"/>
+          </w:tcPr>
+          <w:p>
+            <w:r>
+              <w:t>Pass</w:t>
+            </w:r>
+          </w:p>
+        </w:tc>
+      </w:tr>
+      <w:tr>
+        <w:tc>
+          <w:tcPr>
+            <w:tcW w:w="421" w:type="dxa"/>
+          </w:tcPr>
+          <w:p>
+            <w:r>
+              <w:t>2</w:t>
+            </w:r>
+          </w:p>
+        </w:tc>
+        <w:tc>
+          <w:tcPr>
+            <w:tcW w:w="1275" w:type="dxa"/>
+          </w:tcPr>
+          <w:p>
+            <w:r>
+              <w:t>Invalid</w:t>
+            </w:r>
+          </w:p>
+        </w:tc>
+        <w:tc>
+          <w:tcPr>
+            <w:tcW w:w="3119" w:type="dxa"/>
+          </w:tcPr>
+          <w:p>
+            <w:r>
+              <w:t xml:space="preserve">Missing First Name </w:t>
+            </w:r>
+          </w:p>
+        </w:tc>
+        <w:tc>
+          <w:tcPr>
+            <w:tcW w:w="1503" w:type="dxa"/>
+          </w:tcPr>
+          <w:p>
+            <w:r>
+              <w:t>Invalid</w:t>
+            </w:r>
+          </w:p>
+        </w:tc>
+        <w:tc>
+          <w:tcPr>
+            <w:tcW w:w="1048" w:type="dxa"/>
+          </w:tcPr>
+          <w:p>
+            <w:r>
+              <w:t>Valid</w:t>
+            </w:r>
+          </w:p>
+        </w:tc>
+        <w:tc>
+          <w:tcPr>
+            <w:tcW w:w="993" w:type="dxa"/>
+          </w:tcPr>
+          <w:p>
+            <w:r>
+              <w:t>Fail</w:t>
+            </w:r>
+          </w:p>
+        </w:tc>
+      </w:tr>
+      <w:tr>
+        <w:tc>
+          <w:tcPr>
+            <w:tcW w:w="421" w:type="dxa"/>
+          </w:tcPr>
+          <w:p>
+            <w:r>
+              <w:t>3</w:t>
+            </w:r>
+          </w:p>
+        </w:tc>
+        <w:tc>
+          <w:tcPr>
+            <w:tcW w:w="1275" w:type="dxa"/>
+          </w:tcPr>
+          <w:p>
+            <w:r>
+              <w:t>Invalid</w:t>
+            </w:r>
+          </w:p>
+        </w:tc>
+        <w:tc>
+          <w:tcPr>
+            <w:tcW w:w="3119" w:type="dxa"/>
+          </w:tcPr>
+          <w:p>
+            <w:r>
+              <w:t>Missing Last Name</w:t>
+            </w:r>
+          </w:p>
+        </w:tc>
+        <w:tc>
+          <w:tcPr>
+            <w:tcW w:w="1503" w:type="dxa"/>
+          </w:tcPr>
+          <w:p>
+            <w:r>
+              <w:t>Invalid</w:t>
+            </w:r>
+          </w:p>
+        </w:tc>
+        <w:tc>
+          <w:tcPr>
+            <w:tcW w:w="1048" w:type="dxa"/>
+          </w:tcPr>
+          <w:p>
+            <w:r>
+              <w:t>Valid</w:t>
+            </w:r>
+          </w:p>
+        </w:tc>
+        <w:tc>
+          <w:tcPr>
+            <w:tcW w:w="993" w:type="dxa"/>
+          </w:tcPr>
+          <w:p>
+            <w:r>
+              <w:t>Fail</w:t>
+            </w:r>
+          </w:p>
+        </w:tc>
+      </w:tr>
+      <w:tr>
+        <w:tc>
+          <w:tcPr>
+            <w:tcW w:w="421" w:type="dxa"/>
+          </w:tcPr>
+          <w:p>
+            <w:r>
+              <w:t>4</w:t>
+            </w:r>
+          </w:p>
+        </w:tc>
+        <w:tc>
+          <w:tcPr>
+            <w:tcW w:w="1275" w:type="dxa"/>
+          </w:tcPr>
+          <w:p>
+            <w:r>
+              <w:t>Invalid</w:t>
+            </w:r>
+          </w:p>
+        </w:tc>
+        <w:tc>
+          <w:tcPr>
+            <w:tcW w:w="3119" w:type="dxa"/>
+          </w:tcPr>
+          <w:p>
+            <w:r>
+              <w:t>Missing Email</w:t>
+            </w:r>
+          </w:p>
+        </w:tc>
+        <w:tc>
+          <w:tcPr>
+            <w:tcW w:w="1503" w:type="dxa"/>
+          </w:tcPr>
+          <w:p>
+            <w:r>
+              <w:t>Invalid</w:t>
+            </w:r>
+          </w:p>
+        </w:tc>
+        <w:tc>
+          <w:tcPr>
+            <w:tcW w:w="1048" w:type="dxa"/>
+          </w:tcPr>
+          <w:p>
+            <w:r>
+              <w:t>Invalid</w:t>
+            </w:r>
+          </w:p>
+        </w:tc>
+        <w:tc>
+          <w:tcPr>
+            <w:tcW w:w="993" w:type="dxa"/>
+          </w:tcPr>
+          <w:p>
+            <w:r>
+              <w:t>Pa</w:t>
+            </w:r>
+            <w:r>
+              <w:t>ss</w:t>
+            </w:r>
+          </w:p>
+        </w:tc>
+      </w:tr>
+      <w:tr>
+        <w:tc>
+          <w:tcPr>
+            <w:tcW w:w="421" w:type="dxa"/>
+          </w:tcPr>
+          <w:p>
+            <w:r>
+              <w:t>5</w:t>
+            </w:r>
+          </w:p>
+        </w:tc>
+        <w:tc>
+          <w:tcPr>
+            <w:tcW w:w="1275" w:type="dxa"/>
+          </w:tcPr>
+          <w:p>
+            <w:r>
+              <w:t>Invalid</w:t>
+            </w:r>
+          </w:p>
+        </w:tc>
+        <w:tc>
+          <w:tcPr>
+            <w:tcW w:w="3119" w:type="dxa"/>
+          </w:tcPr>
+          <w:p>
+            <w:r>
+              <w:t>Missing Subject</w:t>
+            </w:r>
+          </w:p>
+        </w:tc>
+        <w:tc>
+          <w:tcPr>
+            <w:tcW w:w="1503" w:type="dxa"/>
+          </w:tcPr>
+          <w:p>
+            <w:r>
+              <w:t>Valid</w:t>
+            </w:r>
+          </w:p>
+        </w:tc>
+        <w:tc>
+          <w:tcPr>
+            <w:tcW w:w="1048" w:type="dxa"/>
+          </w:tcPr>
+          <w:p>
+            <w:r>
+              <w:t>Valid</w:t>
+            </w:r>
+          </w:p>
+        </w:tc>
+        <w:tc>
+          <w:tcPr>
+            <w:tcW w:w="993" w:type="dxa"/>
+          </w:tcPr>
+          <w:p>
+            <w:r>
+              <w:t>Pass</w:t>
+            </w:r>
+          </w:p>
+        </w:tc>
+      </w:tr>
+      <w:tr>
+        <w:tc>
+          <w:tcPr>
+            <w:tcW w:w="421" w:type="dxa"/>
+          </w:tcPr>
+          <w:p>
+            <w:r>
+              <w:t>6</w:t>
+            </w:r>
+          </w:p>
+        </w:tc>
+        <w:tc>
+          <w:tcPr>
+            <w:tcW w:w="1275" w:type="dxa"/>
+          </w:tcPr>
+          <w:p>
+            <w:r>
+              <w:t>Invalid</w:t>
+            </w:r>
+          </w:p>
+        </w:tc>
+        <w:tc>
+          <w:tcPr>
+            <w:tcW w:w="3119" w:type="dxa"/>
+          </w:tcPr>
+          <w:p>
+            <w:r>
+              <w:t>Missing Message</w:t>
+            </w:r>
+          </w:p>
+        </w:tc>
+        <w:tc>
+          <w:tcPr>
+            <w:tcW w:w="1503" w:type="dxa"/>
+          </w:tcPr>
+          <w:p>
+            <w:r>
+              <w:t>Invalid</w:t>
+            </w:r>
+          </w:p>
+        </w:tc>
+        <w:tc>
+          <w:tcPr>
+            <w:tcW w:w="1048" w:type="dxa"/>
+          </w:tcPr>
+          <w:p>
+            <w:r>
+              <w:t>Valid</w:t>
+            </w:r>
+          </w:p>
+        </w:tc>
+        <w:tc>
+          <w:tcPr>
+            <w:tcW w:w="993" w:type="dxa"/>
+          </w:tcPr>
+          <w:p>
+            <w:r>
+              <w:t>Fail</w:t>
+            </w:r>
+          </w:p>
+        </w:tc>
+      </w:tr>
+      <w:tr>
+        <w:tc>
+          <w:tcPr>
+            <w:tcW w:w="421" w:type="dxa"/>
+          </w:tcPr>
+          <w:p>
+            <w:r>
+              <w:t>7</w:t>
+            </w:r>
+          </w:p>
+        </w:tc>
+        <w:tc>
+          <w:tcPr>
+            <w:tcW w:w="1275" w:type="dxa"/>
+          </w:tcPr>
+          <w:p>
+            <w:r>
+              <w:t>Reply to message</w:t>
+            </w:r>
+          </w:p>
+        </w:tc>
+        <w:tc>
+          <w:tcPr>
+            <w:tcW w:w="3119" w:type="dxa"/>
+          </w:tcPr>
+          <w:p>
+            <w:r>
+              <w:t>Replying to message:</w:t>
+            </w:r>
+          </w:p>
+          <w:p>
+            <w:r>
+              <w:t>Email=</w:t>
+            </w:r>
+          </w:p>
+          <w:p>
+            <w:r>
+              <w:t>21352892@student.uwl.ac.uk</w:t>
+            </w:r>
+          </w:p>
+        </w:tc>
+        <w:tc>
+          <w:tcPr>
+            <w:tcW w:w="1503" w:type="dxa"/>
+          </w:tcPr>
+          <w:p>
+            <w:r>
+              <w:t>Expected an Email</w:t>
+            </w:r>
+          </w:p>
+        </w:tc>
+        <w:tc>
+          <w:tcPr>
+            <w:tcW w:w="1048" w:type="dxa"/>
+          </w:tcPr>
+          <w:p>
+            <w:r>
+              <w:t xml:space="preserve">No </w:t>
+            </w:r>
+            <w:r>
+              <w:t>email was sent</w:t>
+            </w:r>
+          </w:p>
+        </w:tc>
+        <w:tc>
+          <w:tcPr>
+            <w:tcW w:w="993" w:type="dxa"/>
+          </w:tcPr>
+          <w:p>
+            <w:r>
+              <w:t>Fail</w:t>
+            </w:r>
+          </w:p>
+        </w:tc>
+      </w:tr>
+    </w:tbl>
+    <w:p/>
+    <w:p>
+      <w:pPr>
+        <w:pStyle w:val="Heading3"/>
+      </w:pPr>
+      <w:r>
+        <w:t>Reasons</w:t>
+      </w:r>
+    </w:p>
+    <w:p>
+      <w:pPr>
+        <w:pStyle w:val="ListParagraph"/>
+        <w:numPr>
+          <w:ilvl w:val="0"/>
+          <w:numId w:val="3"/>
+        </w:numPr>
+      </w:pPr>
+      <w:r>
+        <w:t>Validate if all fields can have data sent in the form.</w:t>
+      </w:r>
+    </w:p>
+    <w:p>
+      <w:pPr>
+        <w:pStyle w:val="ListParagraph"/>
+        <w:numPr>
+          <w:ilvl w:val="0"/>
+          <w:numId w:val="3"/>
+        </w:numPr>
+      </w:pPr>
+      <w:r>
+        <w:t>First name field should be filled out.</w:t>
+      </w:r>
+    </w:p>
+    <w:p>
+      <w:pPr>
+        <w:pStyle w:val="ListParagraph"/>
+        <w:numPr>
+          <w:ilvl w:val="0"/>
+          <w:numId w:val="3"/>
+        </w:numPr>
+      </w:pPr>
+      <w:r>
+        <w:t>Last name field should be filled out.</w:t>
+      </w:r>
+    </w:p>
+    <w:p>
+      <w:pPr>
+        <w:pStyle w:val="ListParagraph"/>
+        <w:numPr>
+          <w:ilvl w:val="0"/>
+          <w:numId w:val="3"/>
+        </w:numPr>
+      </w:pPr>
+      <w:r>
+        <w:t xml:space="preserve">Cannot send </w:t>
+      </w:r>
+      <w:r>
+        <w:t>form data without an email.</w:t>
+      </w:r>
+    </w:p>
+    <w:p>
+      <w:pPr>
+        <w:pStyle w:val="ListParagraph"/>
+        <w:numPr>
+          <w:ilvl w:val="0"/>
+          <w:numId w:val="3"/>
+        </w:numPr>
+      </w:pPr>
+      <w:r>
+        <w:t>Should be able to send form information without a subject, however, user could be prompted for such information.</w:t>
+      </w:r>
+    </w:p>
+    <w:p>
+      <w:pPr>
+        <w:pStyle w:val="ListParagraph"/>
+        <w:numPr>
+          <w:ilvl w:val="0"/>
+          <w:numId w:val="3"/>
+        </w:numPr>
+      </w:pPr>
+      <w:r>
+        <w:t>Should not be able to send form data with a blank message field.</w:t>
+      </w:r>
+    </w:p>
+    <w:p>
+      <w:pPr>
+        <w:pStyle w:val="ListParagraph"/>
+        <w:numPr>
+          <w:ilvl w:val="0"/>
+          <w:numId w:val="3"/>
+        </w:numPr>
+      </w:pPr>
+      <w:r>
+        <w:t>Did not receive a reply from the wix website.</w:t>
+      </w:r>
+    </w:p>
+    <w:p/>
+    <w:p>
+      <w:pPr>
+        <w:pStyle w:val="Heading3"/>
+      </w:pPr>
+      <w:r>
+        <w:t>Contact Page Logged in</w:t>
+      </w:r>
+    </w:p>
+    <w:tbl>
+      <w:tblPr>
+        <w:tblStyle w:val="TableGrid"/>
+        <w:tblW w:w="8359" w:type="dxa"/>
+        <w:tblLook w:val="04A0" w:firstRow="1" w:lastRow="0" w:firstColumn="1" w:lastColumn="0" w:noHBand="0" w:noVBand="1"/>
+      </w:tblPr>
+      <w:tblGrid>
+        <w:gridCol w:w="421"/>
+        <w:gridCol w:w="1273"/>
+        <w:gridCol w:w="3118"/>
+        <w:gridCol w:w="1500"/>
+        <w:gridCol w:w="1047"/>
+        <w:gridCol w:w="1000"/>
+      </w:tblGrid>
+      <w:tr>
+        <w:tc>
+          <w:tcPr>
+            <w:tcW w:w="421" w:type="dxa"/>
+          </w:tcPr>
+          <w:p/>
+        </w:tc>
+        <w:tc>
+          <w:tcPr>
+            <w:tcW w:w="1273" w:type="dxa"/>
+          </w:tcPr>
+          <w:p>
+            <w:r>
+              <w:t>Test Type</w:t>
+            </w:r>
+          </w:p>
+        </w:tc>
+        <w:tc>
+          <w:tcPr>
+            <w:tcW w:w="3118" w:type="dxa"/>
+          </w:tcPr>
+          <w:p>
+            <w:r>
+              <w:t>Test Data</w:t>
+            </w:r>
+          </w:p>
+        </w:tc>
+        <w:tc>
+          <w:tcPr>
+            <w:tcW w:w="1500" w:type="dxa"/>
+          </w:tcPr>
+          <w:p>
+            <w:r>
+              <w:t>Expect output</w:t>
+            </w:r>
+          </w:p>
+        </w:tc>
+        <w:tc>
+          <w:tcPr>
+            <w:tcW w:w="1047" w:type="dxa"/>
+          </w:tcPr>
+          <w:p>
+            <w:r>
+              <w:t>Actual output</w:t>
+            </w:r>
+          </w:p>
+        </w:tc>
+        <w:tc>
+          <w:tcPr>
+            <w:tcW w:w="1000" w:type="dxa"/>
+          </w:tcPr>
+          <w:p>
+            <w:r>
+              <w:t>Pass/Fail</w:t>
+            </w:r>
+          </w:p>
+        </w:tc>
+      </w:tr>
+      <w:tr>
+        <w:tc>
+          <w:tcPr>
+            <w:tcW w:w="421" w:type="dxa"/>
+          </w:tcPr>
+          <w:p/>
+        </w:tc>
+        <w:tc>
+          <w:tcPr>
+            <w:tcW w:w="1273" w:type="dxa"/>
+          </w:tcPr>
+          <w:p>
+            <w:r>
+              <w:t>Valid</w:t>
+            </w:r>
+          </w:p>
+        </w:tc>
+        <w:tc>
+          <w:tcPr>
+            <w:tcW w:w="3118" w:type="dxa"/>
+          </w:tcPr>
+          <w:p>
+            <w:r>
+              <w:t>All fields have data</w:t>
+            </w:r>
+          </w:p>
+        </w:tc>
+        <w:tc>
+          <w:tcPr>
+            <w:tcW w:w="1500" w:type="dxa"/>
+          </w:tcPr>
+          <w:p>
+            <w:r>
+              <w:t>Valid</w:t>
+            </w:r>
+          </w:p>
+        </w:tc>
+        <w:tc>
+          <w:tcPr>
+            <w:tcW w:w="1047" w:type="dxa"/>
+          </w:tcPr>
+          <w:p>
+            <w:r>
+              <w:t>Valid</w:t>
+            </w:r>
+          </w:p>
+        </w:tc>
+        <w:tc>
+          <w:tcPr>
+            <w:tcW w:w="1000" w:type="dxa"/>
+          </w:tcPr>
+          <w:p>
+            <w:r>
+              <w:t>Pass</w:t>
+            </w:r>
+          </w:p>
+        </w:tc>
+      </w:tr>
+      <w:tr>
+        <w:tc>
+          <w:tcPr>
+            <w:tcW w:w="421" w:type="dxa"/>
+          </w:tcPr>
+          <w:p/>
+        </w:tc>
+        <w:tc>
+          <w:tcPr>
+            <w:tcW w:w="1273" w:type="dxa"/>
+          </w:tcPr>
+          <w:p>
+            <w:r>
+              <w:t>Invalid</w:t>
+            </w:r>
+          </w:p>
+        </w:tc>
+        <w:tc>
+          <w:tcPr>
+            <w:tcW w:w="3118" w:type="dxa"/>
+          </w:tcPr>
+          <w:p>
+            <w:r>
+              <w:t xml:space="preserve">Missing First Name </w:t>
+            </w:r>
+          </w:p>
+        </w:tc>
+        <w:tc>
+          <w:tcPr>
+            <w:tcW w:w="1500" w:type="dxa"/>
+          </w:tcPr>
+          <w:p>
+            <w:r>
+              <w:t>Invalid</w:t>
+            </w:r>
+          </w:p>
+        </w:tc>
+        <w:tc>
+          <w:tcPr>
+            <w:tcW w:w="1047" w:type="dxa"/>
+          </w:tcPr>
+          <w:p>
+            <w:r>
+              <w:t>Valid</w:t>
+            </w:r>
+          </w:p>
+        </w:tc>
+        <w:tc>
+          <w:tcPr>
+            <w:tcW w:w="1000" w:type="dxa"/>
+          </w:tcPr>
+          <w:p>
+            <w:r>
+              <w:t>Fail</w:t>
+            </w:r>
+          </w:p>
+        </w:tc>
+      </w:tr>
+      <w:tr>
+        <w:tc>
+          <w:tcPr>
+            <w:tcW w:w="421" w:type="dxa"/>
+          </w:tcPr>
+          <w:p/>
+        </w:tc>
+        <w:tc>
+          <w:tcPr>
+            <w:tcW w:w="1273" w:type="dxa"/>
+          </w:tcPr>
+          <w:p>
+            <w:r>
+              <w:t>Invalid</w:t>
+            </w:r>
+          </w:p>
+        </w:tc>
+        <w:tc>
+          <w:tcPr>
+            <w:tcW w:w="3118" w:type="dxa"/>
+          </w:tcPr>
+          <w:p>
+            <w:r>
+              <w:t>Missing Last Name</w:t>
+            </w:r>
+          </w:p>
+        </w:tc>
+        <w:tc>
+          <w:tcPr>
+            <w:tcW w:w="1500" w:type="dxa"/>
+          </w:tcPr>
+          <w:p>
+            <w:r>
+              <w:t>Invalid</w:t>
+            </w:r>
+          </w:p>
+        </w:tc>
+        <w:tc>
+          <w:tcPr>
+            <w:tcW w:w="1047" w:type="dxa"/>
+          </w:tcPr>
+          <w:p>
+            <w:r>
+              <w:t>Valid</w:t>
+            </w:r>
+          </w:p>
+        </w:tc>
+        <w:tc>
+          <w:tcPr>
+            <w:tcW w:w="1000" w:type="dxa"/>
+          </w:tcPr>
+          <w:p>
+            <w:r>
+              <w:t>Fail</w:t>
+            </w:r>
+          </w:p>
+        </w:tc>
+      </w:tr>
+      <w:tr>
+        <w:tc>
+          <w:tcPr>
+            <w:tcW w:w="421" w:type="dxa"/>
+          </w:tcPr>
+          <w:p/>
+        </w:tc>
+        <w:tc>
+          <w:tcPr>
+            <w:tcW w:w="1273" w:type="dxa"/>
+          </w:tcPr>
+          <w:p>
+            <w:r>
+              <w:t>Invalid</w:t>
+            </w:r>
+          </w:p>
+        </w:tc>
+        <w:tc>
+          <w:tcPr>
+            <w:tcW w:w="3118" w:type="dxa"/>
+          </w:tcPr>
+          <w:p>
+            <w:r>
+              <w:t>Missing Email</w:t>
+            </w:r>
+          </w:p>
+        </w:tc>
+        <w:tc>
+          <w:tcPr>
+            <w:tcW w:w="1500" w:type="dxa"/>
+          </w:tcPr>
+          <w:p>
+            <w:r>
+              <w:t>Invalid</w:t>
+            </w:r>
+          </w:p>
+        </w:tc>
+        <w:tc>
+          <w:tcPr>
+            <w:tcW w:w="1047" w:type="dxa"/>
+          </w:tcPr>
+          <w:p>
+            <w:r>
+              <w:t>Invalid</w:t>
+            </w:r>
+          </w:p>
+        </w:tc>
+        <w:tc>
+          <w:tcPr>
+            <w:tcW w:w="1000" w:type="dxa"/>
+          </w:tcPr>
+          <w:p>
+            <w:r>
+              <w:t>Pass</w:t>
+            </w:r>
+          </w:p>
+        </w:tc>
+      </w:tr>
+      <w:tr>
+        <w:tc>
+          <w:tcPr>
+            <w:tcW w:w="421" w:type="dxa"/>
+          </w:tcPr>
+          <w:p/>
+        </w:tc>
+        <w:tc>
+          <w:tcPr>
+            <w:tcW w:w="1273" w:type="dxa"/>
+          </w:tcPr>
+          <w:p>
+            <w:r>
+              <w:t>Invalid</w:t>
+            </w:r>
+          </w:p>
+        </w:tc>
+        <w:tc>
+          <w:tcPr>
+            <w:tcW w:w="3118" w:type="dxa"/>
+          </w:tcPr>
+          <w:p>
+            <w:r>
+              <w:t>Missing Subject</w:t>
+            </w:r>
+          </w:p>
+        </w:tc>
+        <w:tc>
+          <w:tcPr>
+            <w:tcW w:w="1500" w:type="dxa"/>
+          </w:tcPr>
+          <w:p>
+            <w:r>
+              <w:t>Valid</w:t>
+            </w:r>
+          </w:p>
+        </w:tc>
+        <w:tc>
+          <w:tcPr>
+            <w:tcW w:w="1047" w:type="dxa"/>
+          </w:tcPr>
+          <w:p>
+            <w:r>
+              <w:t>Valid</w:t>
+            </w:r>
+          </w:p>
+        </w:tc>
+        <w:tc>
+          <w:tcPr>
+            <w:tcW w:w="1000" w:type="dxa"/>
+          </w:tcPr>
+          <w:p>
+            <w:r>
+              <w:t>Pass</w:t>
+            </w:r>
+          </w:p>
+        </w:tc>
+      </w:tr>
+      <w:tr>
+        <w:tc>
+          <w:tcPr>
+            <w:tcW w:w="421" w:type="dxa"/>
+          </w:tcPr>
+          <w:p/>
+        </w:tc>
+        <w:tc>
+          <w:tcPr>
+            <w:tcW w:w="1273" w:type="dxa"/>
+          </w:tcPr>
+          <w:p>
+            <w:r>
+              <w:t>Invalid</w:t>
+            </w:r>
+          </w:p>
+        </w:tc>
+        <w:tc>
+          <w:tcPr>
+            <w:tcW w:w="3118" w:type="dxa"/>
+          </w:tcPr>
+          <w:p>
+            <w:r>
+              <w:t>Missing Message</w:t>
+            </w:r>
+          </w:p>
+        </w:tc>
+        <w:tc>
+          <w:tcPr>
+            <w:tcW w:w="1500" w:type="dxa"/>
+          </w:tcPr>
+          <w:p>
+            <w:r>
+              <w:t>Invalid</w:t>
+            </w:r>
+          </w:p>
+        </w:tc>
+        <w:tc>
+          <w:tcPr>
+            <w:tcW w:w="1047" w:type="dxa"/>
+          </w:tcPr>
+          <w:p>
+            <w:r>
+              <w:t>Valid</w:t>
+            </w:r>
+          </w:p>
+        </w:tc>
+        <w:tc>
+          <w:tcPr>
+            <w:tcW w:w="1000" w:type="dxa"/>
+          </w:tcPr>
+          <w:p>
+            <w:r>
+              <w:t>Fail</w:t>
+            </w:r>
+          </w:p>
+        </w:tc>
+      </w:tr>
+      <w:tr>
+        <w:tc>
+          <w:tcPr>
+            <w:tcW w:w="421" w:type="dxa"/>
+          </w:tcPr>
+          <w:p>
+            <w:r>
+              <w:t>1</w:t>
+            </w:r>
+          </w:p>
+        </w:tc>
+        <w:tc>
+          <w:tcPr>
+            <w:tcW w:w="1273" w:type="dxa"/>
+          </w:tcPr>
+          <w:p>
+            <w:r>
+              <w:t>Valid</w:t>
+            </w:r>
+          </w:p>
+        </w:tc>
+        <w:tc>
+          <w:tcPr>
+            <w:tcW w:w="3118" w:type="dxa"/>
+          </w:tcPr>
+          <w:p>
+            <w:r>
+              <w:t>Wrong information in form fields</w:t>
+            </w:r>
+          </w:p>
+          <w:p>
+            <w:r>
+              <w:t>Name entered = Owen Willson</w:t>
+            </w:r>
+          </w:p>
+          <w:p>
+            <w:r>
+              <w:t>Expected Name = Sam Fisher</w:t>
+            </w:r>
+          </w:p>
+        </w:tc>
+        <w:tc>
+          <w:tcPr>
+            <w:tcW w:w="1500" w:type="dxa"/>
+          </w:tcPr>
+          <w:p>
+            <w:r>
+              <w:t>Invalid</w:t>
+            </w:r>
+          </w:p>
+        </w:tc>
+        <w:tc>
+          <w:tcPr>
+            <w:tcW w:w="1047" w:type="dxa"/>
+          </w:tcPr>
+          <w:p>
+            <w:r>
+              <w:t>Valid</w:t>
+            </w:r>
+          </w:p>
+        </w:tc>
+        <w:tc>
+          <w:tcPr>
+            <w:tcW w:w="1000" w:type="dxa"/>
+          </w:tcPr>
+          <w:p>
+            <w:r>
+              <w:t>Fail</w:t>
+            </w:r>
+          </w:p>
+        </w:tc>
+      </w:tr>
+      <w:tr>
+        <w:tc>
+          <w:tcPr>
+            <w:tcW w:w="421" w:type="dxa"/>
+          </w:tcPr>
+          <w:p>
+            <w:r>
+              <w:t>2</w:t>
+            </w:r>
+          </w:p>
+        </w:tc>
+        <w:tc>
+          <w:tcPr>
+            <w:tcW w:w="1273" w:type="dxa"/>
+          </w:tcPr>
+          <w:p>
+            <w:r>
+              <w:t>Invalid</w:t>
+            </w:r>
+          </w:p>
+        </w:tc>
+        <w:tc>
+          <w:tcPr>
+            <w:tcW w:w="3118" w:type="dxa"/>
+          </w:tcPr>
+          <w:p>
+            <w:r>
+              <w:t>Check for profanity (swear words etc.)</w:t>
+            </w:r>
+          </w:p>
+        </w:tc>
+        <w:tc>
+          <w:tcPr>
+            <w:tcW w:w="1500" w:type="dxa"/>
+          </w:tcPr>
+          <w:p>
+            <w:r>
+              <w:t>Invalid</w:t>
+            </w:r>
+          </w:p>
+        </w:tc>
+        <w:tc>
+          <w:tcPr>
+            <w:tcW w:w="1047" w:type="dxa"/>
+          </w:tcPr>
+          <w:p>
+            <w:r>
+              <w:t>Valid</w:t>
+            </w:r>
+          </w:p>
+        </w:tc>
+        <w:tc>
+          <w:tcPr>
+            <w:tcW w:w="1000" w:type="dxa"/>
+          </w:tcPr>
+          <w:p>
+            <w:r>
+              <w:t>Fail</w:t>
+            </w:r>
+          </w:p>
+        </w:tc>
+      </w:tr>
+      <w:tr>
+        <w:tc>
+          <w:tcPr>
+            <w:tcW w:w="421" w:type="dxa"/>
+          </w:tcPr>
+          <w:p>
+            <w:r>
+              <w:t>3</w:t>
+            </w:r>
+          </w:p>
+        </w:tc>
+        <w:tc>
+          <w:tcPr>
+            <w:tcW w:w="1273" w:type="dxa"/>
+          </w:tcPr>
+          <w:p>
+            <w:r>
+              <w:t>Invalid</w:t>
+            </w:r>
+          </w:p>
+        </w:tc>
+        <w:tc>
+          <w:tcPr>
+            <w:tcW w:w="3118" w:type="dxa"/>
+          </w:tcPr>
+          <w:p>
+            <w:r>
+              <w:t>Cross site scripting</w:t>
+            </w:r>
+          </w:p>
+          <w:p>
+            <w:r>
+              <w:t>&lt;script&gt;</w:t>
+            </w:r>
+          </w:p>
+          <w:p>
+            <w:r>
+              <w:t>/*some bad js */</w:t>
+            </w:r>
+          </w:p>
+          <w:p>
+            <w:r>
+              <w:t>&lt;/scritp&gt;</w:t>
+            </w:r>
+          </w:p>
+        </w:tc>
+        <w:tc>
+          <w:tcPr>
+            <w:tcW w:w="1500" w:type="dxa"/>
+          </w:tcPr>
+          <w:p>
+            <w:r>
+              <w:t>Invalid</w:t>
+            </w:r>
+          </w:p>
+        </w:tc>
+        <w:tc>
+          <w:tcPr>
+            <w:tcW w:w="1047" w:type="dxa"/>
+          </w:tcPr>
+          <w:p>
+            <w:r>
+              <w:t>Invalid</w:t>
+            </w:r>
+          </w:p>
+        </w:tc>
+        <w:tc>
+          <w:tcPr>
+            <w:tcW w:w="1000" w:type="dxa"/>
+          </w:tcPr>
+          <w:p>
+            <w:r>
+              <w:t>Pass</w:t>
+            </w:r>
+          </w:p>
+        </w:tc>
+      </w:tr>
+    </w:tbl>
+    <w:p/>
+    <w:p>
+      <w:pPr>
+        <w:pStyle w:val="Heading3"/>
+      </w:pPr>
+      <w:r>
+        <w:t>Reasons</w:t>
+      </w:r>
+    </w:p>
+    <w:p>
+      <w:pPr>
+        <w:pStyle w:val="ListParagraph"/>
+        <w:numPr>
+          <w:ilvl w:val="0"/>
+          <w:numId w:val="4"/>
+        </w:numPr>
+      </w:pPr>
+      <w:r>
+        <w:t xml:space="preserve">User </w:t>
+      </w:r>
+      <w:proofErr w:type="gramStart"/>
+      <w:r>
+        <w:t>is able to</w:t>
+      </w:r>
+      <w:proofErr w:type="gramEnd"/>
+      <w:r>
+        <w:t xml:space="preserve"> send data not related to their account.</w:t>
+      </w:r>
+    </w:p>
+    <w:p>
+      <w:pPr>
+        <w:pStyle w:val="ListParagraph"/>
+        <w:numPr>
+          <w:ilvl w:val="0"/>
+          <w:numId w:val="4"/>
+        </w:numPr>
+      </w:pPr>
+      <w:r>
+        <w:lastRenderedPageBreak/>
+        <w:t>User should not be able to send profanity.</w:t>
+      </w:r>
+    </w:p>
+    <w:p>
+      <w:pPr>
+        <w:pStyle w:val="ListParagraph"/>
+        <w:numPr>
+          <w:ilvl w:val="0"/>
+          <w:numId w:val="4"/>
+        </w:numPr>
+      </w:pPr>
+      <w:r>
+        <w:t>Attempts at cross site scripting should be processed in the back end.</w:t>
       </w:r>
     </w:p>
     <w:sectPr>
@@ -1902,6 +3206,178 @@
 <file path=word/numbering.xml><?xml version="1.0" encoding="utf-8"?>
 <w:numbering xmlns:wpc="http://schemas.microsoft.com/office/word/2010/wordprocessingCanvas" xmlns:cx="http://schemas.microsoft.com/office/drawing/2014/chartex" xmlns:cx1="http://schemas.microsoft.com/office/drawing/2015/9/8/chartex" xmlns:cx2="http://schemas.microsoft.com/office/drawing/2015/10/21/chartex" xmlns:cx3="http://schemas.microsoft.com/office/drawing/2016/5/9/chartex" xmlns:cx4="http://schemas.microsoft.com/office/drawing/2016/5/10/chartex" xmlns:cx5="http://schemas.microsoft.com/office/drawing/2016/5/11/chartex" xmlns:cx6="http://schemas.microsoft.com/office/drawing/2016/5/12/chartex" xmlns:cx7="http://schemas.microsoft.com/office/drawing/2016/5/13/chartex" xmlns:cx8="http://schemas.microsoft.com/office/drawing/2016/5/14/chartex" xmlns:mc="http://schemas.openxmlformats.org/markup-compatibility/2006" xmlns:aink="http://schemas.microsoft.com/office/drawing/2016/ink" xmlns:am3d="http://schemas.microsoft.com/office/drawing/2017/model3d" xmlns:o="urn:schemas-microsoft-com:office:office" xmlns:r="http://schemas.openxmlformats.org/officeDocument/2006/relationships" xmlns:m="http://schemas.openxmlformats.org/officeDocument/2006/math" xmlns:v="urn:schemas-microsoft-com:vml" xmlns:wp14="http://schemas.microsoft.com/office/word/2010/wordprocessingDrawing" xmlns:wp="http://schemas.openxmlformats.org/drawingml/2006/wordprocessingDrawing" xmlns:w10="urn:schemas-microsoft-com:office:word" xmlns:w="http://schemas.openxmlformats.org/wordprocessingml/2006/main" xmlns:w14="http://schemas.microsoft.com/office/word/2010/wordml" xmlns:w15="http://schemas.microsoft.com/office/word/2012/wordml" xmlns:w16cex="http://schemas.microsoft.com/office/word/2018/wordml/cex" xmlns:w16cid="http://schemas.microsoft.com/office/word/2016/wordml/cid" xmlns:w16="http://schemas.microsoft.com/office/word/2018/wordml" xmlns:w16sdtdh="http://schemas.microsoft.com/office/word/2020/wordml/sdtdatahash" xmlns:w16se="http://schemas.microsoft.com/office/word/2015/wordml/symex" xmlns:wpg="http://schemas.microsoft.com/office/word/2010/wordprocessingGroup" xmlns:wpi="http://schemas.microsoft.com/office/word/2010/wordprocessingInk" xmlns:wne="http://schemas.microsoft.com/office/word/2006/wordml" xmlns:wps="http://schemas.microsoft.com/office/word/2010/wordprocessingShape" mc:Ignorable="w14 w15 w16se w16cid w16 w16cex w16sdtdh wp14">
   <w:abstractNum w:abstractNumId="0" w15:restartNumberingAfterBreak="0">
+    <w:nsid w:val="18E66323"/>
+    <w:multiLevelType w:val="hybridMultilevel"/>
+    <w:tmpl w:val="02CCBF84"/>
+    <w:lvl w:ilvl="0" w:tplc="0809000F">
+      <w:start w:val="1"/>
+      <w:numFmt w:val="decimal"/>
+      <w:lvlText w:val="%1."/>
+      <w:lvlJc w:val="left"/>
+      <w:pPr>
+        <w:ind w:left="720" w:hanging="360"/>
+      </w:pPr>
+    </w:lvl>
+    <w:lvl w:ilvl="1" w:tplc="08090019" w:tentative="1">
+      <w:start w:val="1"/>
+      <w:numFmt w:val="lowerLetter"/>
+      <w:lvlText w:val="%2."/>
+      <w:lvlJc w:val="left"/>
+      <w:pPr>
+        <w:ind w:left="1440" w:hanging="360"/>
+      </w:pPr>
+    </w:lvl>
+    <w:lvl w:ilvl="2" w:tplc="0809001B" w:tentative="1">
+      <w:start w:val="1"/>
+      <w:numFmt w:val="lowerRoman"/>
+      <w:lvlText w:val="%3."/>
+      <w:lvlJc w:val="right"/>
+      <w:pPr>
+        <w:ind w:left="2160" w:hanging="180"/>
+      </w:pPr>
+    </w:lvl>
+    <w:lvl w:ilvl="3" w:tplc="0809000F" w:tentative="1">
+      <w:start w:val="1"/>
+      <w:numFmt w:val="decimal"/>
+      <w:lvlText w:val="%4."/>
+      <w:lvlJc w:val="left"/>
+      <w:pPr>
+        <w:ind w:left="2880" w:hanging="360"/>
+      </w:pPr>
+    </w:lvl>
+    <w:lvl w:ilvl="4" w:tplc="08090019" w:tentative="1">
+      <w:start w:val="1"/>
+      <w:numFmt w:val="lowerLetter"/>
+      <w:lvlText w:val="%5."/>
+      <w:lvlJc w:val="left"/>
+      <w:pPr>
+        <w:ind w:left="3600" w:hanging="360"/>
+      </w:pPr>
+    </w:lvl>
+    <w:lvl w:ilvl="5" w:tplc="0809001B" w:tentative="1">
+      <w:start w:val="1"/>
+      <w:numFmt w:val="lowerRoman"/>
+      <w:lvlText w:val="%6."/>
+      <w:lvlJc w:val="right"/>
+      <w:pPr>
+        <w:ind w:left="4320" w:hanging="180"/>
+      </w:pPr>
+    </w:lvl>
+    <w:lvl w:ilvl="6" w:tplc="0809000F" w:tentative="1">
+      <w:start w:val="1"/>
+      <w:numFmt w:val="decimal"/>
+      <w:lvlText w:val="%7."/>
+      <w:lvlJc w:val="left"/>
+      <w:pPr>
+        <w:ind w:left="5040" w:hanging="360"/>
+      </w:pPr>
+    </w:lvl>
+    <w:lvl w:ilvl="7" w:tplc="08090019" w:tentative="1">
+      <w:start w:val="1"/>
+      <w:numFmt w:val="lowerLetter"/>
+      <w:lvlText w:val="%8."/>
+      <w:lvlJc w:val="left"/>
+      <w:pPr>
+        <w:ind w:left="5760" w:hanging="360"/>
+      </w:pPr>
+    </w:lvl>
+    <w:lvl w:ilvl="8" w:tplc="0809001B" w:tentative="1">
+      <w:start w:val="1"/>
+      <w:numFmt w:val="lowerRoman"/>
+      <w:lvlText w:val="%9."/>
+      <w:lvlJc w:val="right"/>
+      <w:pPr>
+        <w:ind w:left="6480" w:hanging="180"/>
+      </w:pPr>
+    </w:lvl>
+  </w:abstractNum>
+  <w:abstractNum w:abstractNumId="1" w15:restartNumberingAfterBreak="0">
+    <w:nsid w:val="234A11A8"/>
+    <w:multiLevelType w:val="hybridMultilevel"/>
+    <w:tmpl w:val="4042A108"/>
+    <w:lvl w:ilvl="0" w:tplc="0809000F">
+      <w:start w:val="1"/>
+      <w:numFmt w:val="decimal"/>
+      <w:lvlText w:val="%1."/>
+      <w:lvlJc w:val="left"/>
+      <w:pPr>
+        <w:ind w:left="720" w:hanging="360"/>
+      </w:pPr>
+    </w:lvl>
+    <w:lvl w:ilvl="1" w:tplc="08090019" w:tentative="1">
+      <w:start w:val="1"/>
+      <w:numFmt w:val="lowerLetter"/>
+      <w:lvlText w:val="%2."/>
+      <w:lvlJc w:val="left"/>
+      <w:pPr>
+        <w:ind w:left="1440" w:hanging="360"/>
+      </w:pPr>
+    </w:lvl>
+    <w:lvl w:ilvl="2" w:tplc="0809001B" w:tentative="1">
+      <w:start w:val="1"/>
+      <w:numFmt w:val="lowerRoman"/>
+      <w:lvlText w:val="%3."/>
+      <w:lvlJc w:val="right"/>
+      <w:pPr>
+        <w:ind w:left="2160" w:hanging="180"/>
+      </w:pPr>
+    </w:lvl>
+    <w:lvl w:ilvl="3" w:tplc="0809000F" w:tentative="1">
+      <w:start w:val="1"/>
+      <w:numFmt w:val="decimal"/>
+      <w:lvlText w:val="%4."/>
+      <w:lvlJc w:val="left"/>
+      <w:pPr>
+        <w:ind w:left="2880" w:hanging="360"/>
+      </w:pPr>
+    </w:lvl>
+    <w:lvl w:ilvl="4" w:tplc="08090019" w:tentative="1">
+      <w:start w:val="1"/>
+      <w:numFmt w:val="lowerLetter"/>
+      <w:lvlText w:val="%5."/>
+      <w:lvlJc w:val="left"/>
+      <w:pPr>
+        <w:ind w:left="3600" w:hanging="360"/>
+      </w:pPr>
+    </w:lvl>
+    <w:lvl w:ilvl="5" w:tplc="0809001B" w:tentative="1">
+      <w:start w:val="1"/>
+      <w:numFmt w:val="lowerRoman"/>
+      <w:lvlText w:val="%6."/>
+      <w:lvlJc w:val="right"/>
+      <w:pPr>
+        <w:ind w:left="4320" w:hanging="180"/>
+      </w:pPr>
+    </w:lvl>
+    <w:lvl w:ilvl="6" w:tplc="0809000F" w:tentative="1">
+      <w:start w:val="1"/>
+      <w:numFmt w:val="decimal"/>
+      <w:lvlText w:val="%7."/>
+      <w:lvlJc w:val="left"/>
+      <w:pPr>
+        <w:ind w:left="5040" w:hanging="360"/>
+      </w:pPr>
+    </w:lvl>
+    <w:lvl w:ilvl="7" w:tplc="08090019" w:tentative="1">
+      <w:start w:val="1"/>
+      <w:numFmt w:val="lowerLetter"/>
+      <w:lvlText w:val="%8."/>
+      <w:lvlJc w:val="left"/>
+      <w:pPr>
+        <w:ind w:left="5760" w:hanging="360"/>
+      </w:pPr>
+    </w:lvl>
+    <w:lvl w:ilvl="8" w:tplc="0809001B" w:tentative="1">
+      <w:start w:val="1"/>
+      <w:numFmt w:val="lowerRoman"/>
+      <w:lvlText w:val="%9."/>
+      <w:lvlJc w:val="right"/>
+      <w:pPr>
+        <w:ind w:left="6480" w:hanging="180"/>
+      </w:pPr>
+    </w:lvl>
+  </w:abstractNum>
+  <w:abstractNum w:abstractNumId="2" w15:restartNumberingAfterBreak="0">
     <w:nsid w:val="3121693D"/>
     <w:multiLevelType w:val="hybridMultilevel"/>
     <w:tmpl w:val="4D0417C0"/>
@@ -1987,7 +3463,7 @@
       </w:pPr>
     </w:lvl>
   </w:abstractNum>
-  <w:abstractNum w:abstractNumId="1" w15:restartNumberingAfterBreak="0">
+  <w:abstractNum w:abstractNumId="3" w15:restartNumberingAfterBreak="0">
     <w:nsid w:val="3A9828D0"/>
     <w:multiLevelType w:val="hybridMultilevel"/>
     <w:tmpl w:val="F81023A4"/>
@@ -2074,9 +3550,15 @@
     </w:lvl>
   </w:abstractNum>
   <w:num w:numId="1">
+    <w:abstractNumId w:val="2"/>
+  </w:num>
+  <w:num w:numId="2">
+    <w:abstractNumId w:val="3"/>
+  </w:num>
+  <w:num w:numId="3">
     <w:abstractNumId w:val="0"/>
   </w:num>
-  <w:num w:numId="2">
+  <w:num w:numId="4">
     <w:abstractNumId w:val="1"/>
   </w:num>
 </w:numbering>
@@ -2571,7 +4053,6 @@
   <w:style w:type="character" w:default="1" w:styleId="DefaultParagraphFont">
     <w:name w:val="Default Paragraph Font"/>
     <w:uiPriority w:val="1"/>
-    <w:semiHidden/>
     <w:unhideWhenUsed/>
   </w:style>
   <w:style w:type="table" w:default="1" w:styleId="TableNormal">

</xml_diff>